<commit_message>
All planned admin features complete
</commit_message>
<xml_diff>
--- a/Features.docx
+++ b/Features.docx
@@ -23,6 +23,18 @@
         </w:numPr>
       </w:pPr>
       <w:r>
+        <w:t>Role manager</w:t>
+      </w:r>
+    </w:p>
+    <w:p>
+      <w:pPr>
+        <w:pStyle w:val="Liststycke"/>
+        <w:numPr>
+          <w:ilvl w:val="2"/>
+          <w:numId w:val="1"/>
+        </w:numPr>
+      </w:pPr>
+      <w:r>
         <w:t>Edit roles</w:t>
       </w:r>
     </w:p>
@@ -30,7 +42,7 @@
       <w:pPr>
         <w:pStyle w:val="Liststycke"/>
         <w:numPr>
-          <w:ilvl w:val="2"/>
+          <w:ilvl w:val="3"/>
           <w:numId w:val="1"/>
         </w:numPr>
       </w:pPr>
@@ -41,10 +53,8 @@
         <w:t xml:space="preserve"> (</w:t>
       </w:r>
       <w:r>
-        <w:t>WIP</w:t>
-      </w:r>
-      <w:bookmarkStart w:id="0" w:name="_GoBack"/>
-      <w:bookmarkEnd w:id="0"/>
+        <w:t>DONE</w:t>
+      </w:r>
       <w:r>
         <w:t>)</w:t>
       </w:r>
@@ -53,7 +63,7 @@
       <w:pPr>
         <w:pStyle w:val="Liststycke"/>
         <w:numPr>
-          <w:ilvl w:val="2"/>
+          <w:ilvl w:val="3"/>
           <w:numId w:val="1"/>
         </w:numPr>
         <w:rPr>
@@ -95,12 +105,52 @@
       <w:pPr>
         <w:pStyle w:val="Liststycke"/>
         <w:numPr>
+          <w:ilvl w:val="2"/>
+          <w:numId w:val="1"/>
+        </w:numPr>
+      </w:pPr>
+      <w:r>
+        <w:t>Edit user</w:t>
+      </w:r>
+    </w:p>
+    <w:p>
+      <w:pPr>
+        <w:pStyle w:val="Liststycke"/>
+        <w:numPr>
+          <w:ilvl w:val="3"/>
+          <w:numId w:val="1"/>
+        </w:numPr>
+      </w:pPr>
+      <w:r>
+        <w:t>Roles</w:t>
+      </w:r>
+      <w:r>
+        <w:t xml:space="preserve"> (DONE)</w:t>
+      </w:r>
+    </w:p>
+    <w:p/>
+    <w:p>
+      <w:pPr>
+        <w:pStyle w:val="Liststycke"/>
+        <w:numPr>
+          <w:ilvl w:val="0"/>
+          <w:numId w:val="1"/>
+        </w:numPr>
+      </w:pPr>
+      <w:r>
+        <w:t>CMS page</w:t>
+      </w:r>
+    </w:p>
+    <w:p>
+      <w:pPr>
+        <w:pStyle w:val="Liststycke"/>
+        <w:numPr>
           <w:ilvl w:val="1"/>
           <w:numId w:val="1"/>
         </w:numPr>
       </w:pPr>
       <w:r>
-        <w:t>Edit user</w:t>
+        <w:t>Add page</w:t>
       </w:r>
     </w:p>
     <w:p>
@@ -112,23 +162,80 @@
         </w:numPr>
       </w:pPr>
       <w:r>
-        <w:t>Roles</w:t>
-      </w:r>
-      <w:r>
-        <w:t xml:space="preserve"> (DONE)</w:t>
-      </w:r>
-    </w:p>
-    <w:p/>
+        <w:t>Title</w:t>
+      </w:r>
+    </w:p>
+    <w:p>
+      <w:pPr>
+        <w:pStyle w:val="Liststycke"/>
+        <w:numPr>
+          <w:ilvl w:val="2"/>
+          <w:numId w:val="1"/>
+        </w:numPr>
+      </w:pPr>
+      <w:r>
+        <w:t>Content</w:t>
+      </w:r>
+    </w:p>
+    <w:p>
+      <w:pPr>
+        <w:pStyle w:val="Liststycke"/>
+        <w:numPr>
+          <w:ilvl w:val="1"/>
+          <w:numId w:val="1"/>
+        </w:numPr>
+      </w:pPr>
+      <w:r>
+        <w:t>Edit page</w:t>
+      </w:r>
+    </w:p>
+    <w:p>
+      <w:pPr>
+        <w:pStyle w:val="Liststycke"/>
+        <w:numPr>
+          <w:ilvl w:val="2"/>
+          <w:numId w:val="1"/>
+        </w:numPr>
+      </w:pPr>
+      <w:r>
+        <w:t>Title</w:t>
+      </w:r>
+    </w:p>
+    <w:p>
+      <w:pPr>
+        <w:pStyle w:val="Liststycke"/>
+        <w:numPr>
+          <w:ilvl w:val="2"/>
+          <w:numId w:val="1"/>
+        </w:numPr>
+      </w:pPr>
+      <w:r>
+        <w:t>Content</w:t>
+      </w:r>
+    </w:p>
+    <w:p>
+      <w:pPr>
+        <w:rPr>
+          <w:b/>
+        </w:rPr>
+      </w:pPr>
+      <w:r>
+        <w:rPr>
+          <w:b/>
+        </w:rPr>
+        <w:t>Templates</w:t>
+      </w:r>
+    </w:p>
     <w:p>
       <w:pPr>
         <w:pStyle w:val="Liststycke"/>
         <w:numPr>
           <w:ilvl w:val="0"/>
-          <w:numId w:val="1"/>
-        </w:numPr>
-      </w:pPr>
-      <w:r>
-        <w:t>CMS page</w:t>
+          <w:numId w:val="2"/>
+        </w:numPr>
+      </w:pPr>
+      <w:r>
+        <w:t>Text</w:t>
       </w:r>
     </w:p>
     <w:p>
@@ -136,35 +243,11 @@
         <w:pStyle w:val="Liststycke"/>
         <w:numPr>
           <w:ilvl w:val="1"/>
-          <w:numId w:val="1"/>
-        </w:numPr>
-      </w:pPr>
-      <w:r>
-        <w:t>Add page</w:t>
-      </w:r>
-    </w:p>
-    <w:p>
-      <w:pPr>
-        <w:pStyle w:val="Liststycke"/>
-        <w:numPr>
-          <w:ilvl w:val="2"/>
-          <w:numId w:val="1"/>
-        </w:numPr>
-      </w:pPr>
-      <w:r>
-        <w:t>Title</w:t>
-      </w:r>
-    </w:p>
-    <w:p>
-      <w:pPr>
-        <w:pStyle w:val="Liststycke"/>
-        <w:numPr>
-          <w:ilvl w:val="2"/>
-          <w:numId w:val="1"/>
-        </w:numPr>
-      </w:pPr>
-      <w:r>
-        <w:t>Content</w:t>
+          <w:numId w:val="2"/>
+        </w:numPr>
+      </w:pPr>
+      <w:r>
+        <w:t>Input field</w:t>
       </w:r>
     </w:p>
     <w:p>
@@ -172,36 +255,71 @@
         <w:pStyle w:val="Liststycke"/>
         <w:numPr>
           <w:ilvl w:val="1"/>
-          <w:numId w:val="1"/>
-        </w:numPr>
-      </w:pPr>
-      <w:r>
-        <w:t>Edit page</w:t>
-      </w:r>
-    </w:p>
-    <w:p>
-      <w:pPr>
-        <w:pStyle w:val="Liststycke"/>
-        <w:numPr>
-          <w:ilvl w:val="2"/>
-          <w:numId w:val="1"/>
-        </w:numPr>
-      </w:pPr>
-      <w:r>
-        <w:t>Title</w:t>
-      </w:r>
-    </w:p>
-    <w:p>
-      <w:pPr>
-        <w:pStyle w:val="Liststycke"/>
-        <w:numPr>
-          <w:ilvl w:val="2"/>
-          <w:numId w:val="1"/>
-        </w:numPr>
-      </w:pPr>
-      <w:r>
-        <w:t>Content</w:t>
-      </w:r>
+          <w:numId w:val="2"/>
+        </w:numPr>
+      </w:pPr>
+      <w:r>
+        <w:t>Textarea</w:t>
+      </w:r>
+    </w:p>
+    <w:p>
+      <w:pPr>
+        <w:pStyle w:val="Liststycke"/>
+        <w:numPr>
+          <w:ilvl w:val="0"/>
+          <w:numId w:val="2"/>
+        </w:numPr>
+      </w:pPr>
+      <w:r>
+        <w:t>Embed</w:t>
+      </w:r>
+    </w:p>
+    <w:p>
+      <w:pPr>
+        <w:pStyle w:val="Liststycke"/>
+        <w:numPr>
+          <w:ilvl w:val="1"/>
+          <w:numId w:val="2"/>
+        </w:numPr>
+      </w:pPr>
+      <w:r>
+        <w:t>Image</w:t>
+      </w:r>
+    </w:p>
+    <w:p>
+      <w:pPr>
+        <w:pStyle w:val="Liststycke"/>
+        <w:numPr>
+          <w:ilvl w:val="1"/>
+          <w:numId w:val="2"/>
+        </w:numPr>
+      </w:pPr>
+      <w:r>
+        <w:t>Video</w:t>
+      </w:r>
+    </w:p>
+    <w:p>
+      <w:pPr>
+        <w:pStyle w:val="Liststycke"/>
+        <w:numPr>
+          <w:ilvl w:val="1"/>
+          <w:numId w:val="2"/>
+        </w:numPr>
+      </w:pPr>
+      <w:r>
+        <w:t>Etc.</w:t>
+      </w:r>
+    </w:p>
+    <w:p>
+      <w:pPr>
+        <w:pStyle w:val="Liststycke"/>
+        <w:numPr>
+          <w:ilvl w:val="0"/>
+          <w:numId w:val="2"/>
+        </w:numPr>
+      </w:pPr>
+      <w:bookmarkStart w:id="0" w:name="_GoBack"/>
+      <w:bookmarkEnd w:id="0"/>
     </w:p>
     <w:sectPr>
       <w:pgSz w:w="11906" w:h="16838"/>
@@ -255,6 +373,119 @@
         <w:rFonts w:ascii="Wingdings" w:hAnsi="Wingdings" w:hint="default"/>
       </w:rPr>
     </w:lvl>
+    <w:lvl w:ilvl="3" w:tplc="041D0001">
+      <w:start w:val="1"/>
+      <w:numFmt w:val="bullet"/>
+      <w:lvlText w:val=""/>
+      <w:lvlJc w:val="left"/>
+      <w:pPr>
+        <w:ind w:left="2880" w:hanging="360"/>
+      </w:pPr>
+      <w:rPr>
+        <w:rFonts w:ascii="Symbol" w:hAnsi="Symbol" w:hint="default"/>
+      </w:rPr>
+    </w:lvl>
+    <w:lvl w:ilvl="4" w:tplc="041D0003" w:tentative="1">
+      <w:start w:val="1"/>
+      <w:numFmt w:val="bullet"/>
+      <w:lvlText w:val="o"/>
+      <w:lvlJc w:val="left"/>
+      <w:pPr>
+        <w:ind w:left="3600" w:hanging="360"/>
+      </w:pPr>
+      <w:rPr>
+        <w:rFonts w:ascii="Courier New" w:hAnsi="Courier New" w:cs="Courier New" w:hint="default"/>
+      </w:rPr>
+    </w:lvl>
+    <w:lvl w:ilvl="5" w:tplc="041D0005" w:tentative="1">
+      <w:start w:val="1"/>
+      <w:numFmt w:val="bullet"/>
+      <w:lvlText w:val=""/>
+      <w:lvlJc w:val="left"/>
+      <w:pPr>
+        <w:ind w:left="4320" w:hanging="360"/>
+      </w:pPr>
+      <w:rPr>
+        <w:rFonts w:ascii="Wingdings" w:hAnsi="Wingdings" w:hint="default"/>
+      </w:rPr>
+    </w:lvl>
+    <w:lvl w:ilvl="6" w:tplc="041D0001" w:tentative="1">
+      <w:start w:val="1"/>
+      <w:numFmt w:val="bullet"/>
+      <w:lvlText w:val=""/>
+      <w:lvlJc w:val="left"/>
+      <w:pPr>
+        <w:ind w:left="5040" w:hanging="360"/>
+      </w:pPr>
+      <w:rPr>
+        <w:rFonts w:ascii="Symbol" w:hAnsi="Symbol" w:hint="default"/>
+      </w:rPr>
+    </w:lvl>
+    <w:lvl w:ilvl="7" w:tplc="041D0003" w:tentative="1">
+      <w:start w:val="1"/>
+      <w:numFmt w:val="bullet"/>
+      <w:lvlText w:val="o"/>
+      <w:lvlJc w:val="left"/>
+      <w:pPr>
+        <w:ind w:left="5760" w:hanging="360"/>
+      </w:pPr>
+      <w:rPr>
+        <w:rFonts w:ascii="Courier New" w:hAnsi="Courier New" w:cs="Courier New" w:hint="default"/>
+      </w:rPr>
+    </w:lvl>
+    <w:lvl w:ilvl="8" w:tplc="041D0005" w:tentative="1">
+      <w:start w:val="1"/>
+      <w:numFmt w:val="bullet"/>
+      <w:lvlText w:val=""/>
+      <w:lvlJc w:val="left"/>
+      <w:pPr>
+        <w:ind w:left="6480" w:hanging="360"/>
+      </w:pPr>
+      <w:rPr>
+        <w:rFonts w:ascii="Wingdings" w:hAnsi="Wingdings" w:hint="default"/>
+      </w:rPr>
+    </w:lvl>
+  </w:abstractNum>
+  <w:abstractNum w:abstractNumId="1" w15:restartNumberingAfterBreak="0">
+    <w:nsid w:val="65ED0768"/>
+    <w:multiLevelType w:val="hybridMultilevel"/>
+    <w:tmpl w:val="AD82FB3C"/>
+    <w:lvl w:ilvl="0" w:tplc="041D0001">
+      <w:start w:val="1"/>
+      <w:numFmt w:val="bullet"/>
+      <w:lvlText w:val=""/>
+      <w:lvlJc w:val="left"/>
+      <w:pPr>
+        <w:ind w:left="720" w:hanging="360"/>
+      </w:pPr>
+      <w:rPr>
+        <w:rFonts w:ascii="Symbol" w:hAnsi="Symbol" w:hint="default"/>
+      </w:rPr>
+    </w:lvl>
+    <w:lvl w:ilvl="1" w:tplc="041D0003">
+      <w:start w:val="1"/>
+      <w:numFmt w:val="bullet"/>
+      <w:lvlText w:val="o"/>
+      <w:lvlJc w:val="left"/>
+      <w:pPr>
+        <w:ind w:left="1440" w:hanging="360"/>
+      </w:pPr>
+      <w:rPr>
+        <w:rFonts w:ascii="Courier New" w:hAnsi="Courier New" w:cs="Courier New" w:hint="default"/>
+      </w:rPr>
+    </w:lvl>
+    <w:lvl w:ilvl="2" w:tplc="041D0005" w:tentative="1">
+      <w:start w:val="1"/>
+      <w:numFmt w:val="bullet"/>
+      <w:lvlText w:val=""/>
+      <w:lvlJc w:val="left"/>
+      <w:pPr>
+        <w:ind w:left="2160" w:hanging="360"/>
+      </w:pPr>
+      <w:rPr>
+        <w:rFonts w:ascii="Wingdings" w:hAnsi="Wingdings" w:hint="default"/>
+      </w:rPr>
+    </w:lvl>
     <w:lvl w:ilvl="3" w:tplc="041D0001" w:tentative="1">
       <w:start w:val="1"/>
       <w:numFmt w:val="bullet"/>
@@ -330,6 +561,9 @@
   </w:abstractNum>
   <w:num w:numId="1">
     <w:abstractNumId w:val="0"/>
+  </w:num>
+  <w:num w:numId="2">
+    <w:abstractNumId w:val="1"/>
   </w:num>
 </w:numbering>
 </file>
@@ -728,6 +962,27 @@
     <w:name w:val="Normal"/>
     <w:qFormat/>
   </w:style>
+  <w:style w:type="paragraph" w:styleId="Rubrik1">
+    <w:name w:val="heading 1"/>
+    <w:basedOn w:val="Normal"/>
+    <w:next w:val="Normal"/>
+    <w:link w:val="Rubrik1Char"/>
+    <w:uiPriority w:val="9"/>
+    <w:qFormat/>
+    <w:rsid w:val="00D37121"/>
+    <w:pPr>
+      <w:keepNext/>
+      <w:keepLines/>
+      <w:spacing w:before="240" w:after="0"/>
+      <w:outlineLvl w:val="0"/>
+    </w:pPr>
+    <w:rPr>
+      <w:rFonts w:asciiTheme="majorHAnsi" w:eastAsiaTheme="majorEastAsia" w:hAnsiTheme="majorHAnsi" w:cstheme="majorBidi"/>
+      <w:color w:val="2E74B5" w:themeColor="accent1" w:themeShade="BF"/>
+      <w:sz w:val="32"/>
+      <w:szCs w:val="32"/>
+    </w:rPr>
+  </w:style>
   <w:style w:type="character" w:default="1" w:styleId="Standardstycketeckensnitt">
     <w:name w:val="Default Paragraph Font"/>
     <w:uiPriority w:val="1"/>
@@ -765,6 +1020,19 @@
       <w:ind w:left="720"/>
       <w:contextualSpacing/>
     </w:pPr>
+  </w:style>
+  <w:style w:type="character" w:customStyle="1" w:styleId="Rubrik1Char">
+    <w:name w:val="Rubrik 1 Char"/>
+    <w:basedOn w:val="Standardstycketeckensnitt"/>
+    <w:link w:val="Rubrik1"/>
+    <w:uiPriority w:val="9"/>
+    <w:rsid w:val="00D37121"/>
+    <w:rPr>
+      <w:rFonts w:asciiTheme="majorHAnsi" w:eastAsiaTheme="majorEastAsia" w:hAnsiTheme="majorHAnsi" w:cstheme="majorBidi"/>
+      <w:color w:val="2E74B5" w:themeColor="accent1" w:themeShade="BF"/>
+      <w:sz w:val="32"/>
+      <w:szCs w:val="32"/>
+    </w:rPr>
   </w:style>
 </w:styles>
 </file>

</xml_diff>